<commit_message>
Edited SB Layout Super Final
</commit_message>
<xml_diff>
--- a/SUPER BOOKS.docx
+++ b/SUPER BOOKS.docx
@@ -250,11 +250,34 @@
       <w:r>
         <w:rPr>
           <w:rFonts w:ascii="Calibri" w:hAnsi="Calibri"/>
+          <w:b/>
+          <w:bCs/>
           <w:sz w:val="28"/>
         </w:rPr>
-        <w:t>Nama : …………………………………………..…</w:t>
+        <w:t xml:space="preserve">Nama </w:t>
+      </w:r>
+      <w:r>
+        <w:rPr>
+          <w:rFonts w:ascii="Calibri" w:hAnsi="Calibri"/>
+          <w:sz w:val="28"/>
+        </w:rPr>
+        <w:t xml:space="preserve"> : …………………………………………..…</w:t>
         <w:tab/>
+      </w:r>
+      <w:r>
+        <w:rPr>
+          <w:rFonts w:ascii="Calibri" w:hAnsi="Calibri"/>
+          <w:b/>
+          <w:bCs/>
+          <w:sz w:val="28"/>
+        </w:rPr>
         <w:t>Pekerjaan</w:t>
+      </w:r>
+      <w:r>
+        <w:rPr>
+          <w:rFonts w:ascii="Calibri" w:hAnsi="Calibri"/>
+          <w:sz w:val="28"/>
+        </w:rPr>
         <w:tab/>
         <w:t>: ………………..……………………….…….</w:t>
       </w:r>
@@ -1588,25 +1611,12 @@
       <w:pPr>
         <w:pStyle w:val="Normal"/>
         <w:spacing w:lineRule="auto" w:line="360" w:before="0" w:after="0"/>
-        <w:rPr/>
+        <w:rPr>
+          <w:sz w:val="28"/>
+        </w:rPr>
       </w:pPr>
       <w:r>
-        <w:rPr>
-          <w:sz w:val="28"/>
-        </w:rPr>
-        <w:t>-</w:t>
-      </w:r>
-      <w:r>
-        <w:rPr>
-          <w:sz w:val="24"/>
-        </w:rPr>
-        <w:t xml:space="preserve"> </w:t>
-      </w:r>
-      <w:r>
-        <w:rPr>
-          <w:sz w:val="28"/>
-        </w:rPr>
-        <w:t>Kritik</w:t>
+        <w:rPr/>
       </w:r>
     </w:p>
     <w:p>
@@ -1617,6 +1627,35 @@
       </w:pPr>
       <w:r>
         <w:rPr>
+          <w:b/>
+          <w:bCs/>
+          <w:sz w:val="28"/>
+        </w:rPr>
+        <w:t>Kritik</w:t>
+      </w:r>
+      <w:r>
+        <w:rPr>
+          <w:sz w:val="28"/>
+        </w:rPr>
+        <w:t xml:space="preserve"> </w:t>
+      </w:r>
+      <w:r>
+        <w:rPr>
+          <w:b/>
+          <w:bCs/>
+          <w:sz w:val="28"/>
+        </w:rPr>
+        <w:t>:</w:t>
+      </w:r>
+    </w:p>
+    <w:p>
+      <w:pPr>
+        <w:pStyle w:val="Normal"/>
+        <w:spacing w:lineRule="auto" w:line="360" w:before="0" w:after="0"/>
+        <w:rPr/>
+      </w:pPr>
+      <w:r>
+        <w:rPr>
           <w:sz w:val="24"/>
         </w:rPr>
         <w:t>…………………………………………………………………………………………………………………………………………………………………………………………………………………………………………………………………………………………………………………………………………………</w:t>
@@ -1633,14 +1672,18 @@
         <w:pStyle w:val="Normal"/>
         <w:spacing w:lineRule="auto" w:line="360" w:before="0" w:after="0"/>
         <w:rPr>
-          <w:sz w:val="28"/>
+          <w:b/>
+          <w:b/>
+          <w:bCs/>
         </w:rPr>
       </w:pPr>
       <w:r>
         <w:rPr>
+          <w:b/>
+          <w:bCs/>
           <w:sz w:val="28"/>
         </w:rPr>
-        <w:t>- Saran</w:t>
+        <w:t>Saran :</w:t>
       </w:r>
     </w:p>
     <w:p>

</xml_diff>